<commit_message>
Add SoftwareInterface Picture to docx
</commit_message>
<xml_diff>
--- a/Documents/Reports/SoftwareProject/2014211553-周冰玉-STV.docx
+++ b/Documents/Reports/SoftwareProject/2014211553-周冰玉-STV.docx
@@ -7402,6 +7402,313 @@
       <w:bookmarkEnd w:id="22"/>
     </w:p>
     <w:p>
+      <w:pPr/>
+      <w:r>
+        <w:drawing>
+          <wp:inline distT="0" distB="0" distL="114300" distR="114300">
+            <wp:extent cx="5229860" cy="2792730"/>
+            <wp:effectExtent l="0" t="0" r="8890" b="7620"/>
+            <wp:docPr id="2" name="图片 2"/>
+            <wp:cNvGraphicFramePr>
+              <a:graphicFrameLocks xmlns:a="http://schemas.openxmlformats.org/drawingml/2006/main" noChangeAspect="1"/>
+            </wp:cNvGraphicFramePr>
+            <a:graphic xmlns:a="http://schemas.openxmlformats.org/drawingml/2006/main">
+              <a:graphicData uri="http://schemas.openxmlformats.org/drawingml/2006/picture">
+                <pic:pic xmlns:pic="http://schemas.openxmlformats.org/drawingml/2006/picture">
+                  <pic:nvPicPr>
+                    <pic:cNvPr id="2" name="图片 2"/>
+                    <pic:cNvPicPr>
+                      <a:picLocks noChangeAspect="1"/>
+                    </pic:cNvPicPr>
+                  </pic:nvPicPr>
+                  <pic:blipFill>
+                    <a:blip r:embed="rId18"/>
+                    <a:stretch>
+                      <a:fillRect/>
+                    </a:stretch>
+                  </pic:blipFill>
+                  <pic:spPr>
+                    <a:xfrm>
+                      <a:off x="0" y="0"/>
+                      <a:ext cx="5229860" cy="2792730"/>
+                    </a:xfrm>
+                    <a:prstGeom prst="rect">
+                      <a:avLst/>
+                    </a:prstGeom>
+                    <a:noFill/>
+                    <a:ln w="9525">
+                      <a:noFill/>
+                      <a:miter/>
+                    </a:ln>
+                  </pic:spPr>
+                </pic:pic>
+              </a:graphicData>
+            </a:graphic>
+          </wp:inline>
+        </w:drawing>
+      </w:r>
+    </w:p>
+    <w:p>
+      <w:pPr/>
+    </w:p>
+    <w:p>
+      <w:pPr/>
+    </w:p>
+    <w:p>
+      <w:pPr/>
+    </w:p>
+    <w:p>
+      <w:pPr/>
+    </w:p>
+    <w:p>
+      <w:pPr/>
+    </w:p>
+    <w:p>
+      <w:pPr/>
+      <w:r>
+        <w:drawing>
+          <wp:inline distT="0" distB="0" distL="114300" distR="114300">
+            <wp:extent cx="5235575" cy="3876675"/>
+            <wp:effectExtent l="0" t="0" r="3175" b="9525"/>
+            <wp:docPr id="7" name="图片 7"/>
+            <wp:cNvGraphicFramePr>
+              <a:graphicFrameLocks xmlns:a="http://schemas.openxmlformats.org/drawingml/2006/main" noChangeAspect="1"/>
+            </wp:cNvGraphicFramePr>
+            <a:graphic xmlns:a="http://schemas.openxmlformats.org/drawingml/2006/main">
+              <a:graphicData uri="http://schemas.openxmlformats.org/drawingml/2006/picture">
+                <pic:pic xmlns:pic="http://schemas.openxmlformats.org/drawingml/2006/picture">
+                  <pic:nvPicPr>
+                    <pic:cNvPr id="7" name="图片 7"/>
+                    <pic:cNvPicPr>
+                      <a:picLocks noChangeAspect="1"/>
+                    </pic:cNvPicPr>
+                  </pic:nvPicPr>
+                  <pic:blipFill>
+                    <a:blip r:embed="rId19"/>
+                    <a:stretch>
+                      <a:fillRect/>
+                    </a:stretch>
+                  </pic:blipFill>
+                  <pic:spPr>
+                    <a:xfrm>
+                      <a:off x="0" y="0"/>
+                      <a:ext cx="5235575" cy="3876675"/>
+                    </a:xfrm>
+                    <a:prstGeom prst="rect">
+                      <a:avLst/>
+                    </a:prstGeom>
+                    <a:noFill/>
+                    <a:ln w="9525">
+                      <a:noFill/>
+                      <a:miter/>
+                    </a:ln>
+                  </pic:spPr>
+                </pic:pic>
+              </a:graphicData>
+            </a:graphic>
+          </wp:inline>
+        </w:drawing>
+      </w:r>
+    </w:p>
+    <w:p>
+      <w:pPr/>
+    </w:p>
+    <w:p>
+      <w:pPr/>
+      <w:r>
+        <w:drawing>
+          <wp:inline distT="0" distB="0" distL="114300" distR="114300">
+            <wp:extent cx="5237480" cy="3187065"/>
+            <wp:effectExtent l="0" t="0" r="1270" b="13335"/>
+            <wp:docPr id="9" name="图片 9"/>
+            <wp:cNvGraphicFramePr>
+              <a:graphicFrameLocks xmlns:a="http://schemas.openxmlformats.org/drawingml/2006/main" noChangeAspect="1"/>
+            </wp:cNvGraphicFramePr>
+            <a:graphic xmlns:a="http://schemas.openxmlformats.org/drawingml/2006/main">
+              <a:graphicData uri="http://schemas.openxmlformats.org/drawingml/2006/picture">
+                <pic:pic xmlns:pic="http://schemas.openxmlformats.org/drawingml/2006/picture">
+                  <pic:nvPicPr>
+                    <pic:cNvPr id="9" name="图片 9"/>
+                    <pic:cNvPicPr>
+                      <a:picLocks noChangeAspect="1"/>
+                    </pic:cNvPicPr>
+                  </pic:nvPicPr>
+                  <pic:blipFill>
+                    <a:blip r:embed="rId20"/>
+                    <a:stretch>
+                      <a:fillRect/>
+                    </a:stretch>
+                  </pic:blipFill>
+                  <pic:spPr>
+                    <a:xfrm>
+                      <a:off x="0" y="0"/>
+                      <a:ext cx="5237480" cy="3187065"/>
+                    </a:xfrm>
+                    <a:prstGeom prst="rect">
+                      <a:avLst/>
+                    </a:prstGeom>
+                    <a:noFill/>
+                    <a:ln w="9525">
+                      <a:noFill/>
+                      <a:miter/>
+                    </a:ln>
+                  </pic:spPr>
+                </pic:pic>
+              </a:graphicData>
+            </a:graphic>
+          </wp:inline>
+        </w:drawing>
+      </w:r>
+    </w:p>
+    <w:p>
+      <w:pPr/>
+    </w:p>
+    <w:p>
+      <w:pPr/>
+      <w:r>
+        <w:drawing>
+          <wp:inline distT="0" distB="0" distL="114300" distR="114300">
+            <wp:extent cx="5234940" cy="3595370"/>
+            <wp:effectExtent l="0" t="0" r="3810" b="5080"/>
+            <wp:docPr id="11" name="图片 11"/>
+            <wp:cNvGraphicFramePr>
+              <a:graphicFrameLocks xmlns:a="http://schemas.openxmlformats.org/drawingml/2006/main" noChangeAspect="1"/>
+            </wp:cNvGraphicFramePr>
+            <a:graphic xmlns:a="http://schemas.openxmlformats.org/drawingml/2006/main">
+              <a:graphicData uri="http://schemas.openxmlformats.org/drawingml/2006/picture">
+                <pic:pic xmlns:pic="http://schemas.openxmlformats.org/drawingml/2006/picture">
+                  <pic:nvPicPr>
+                    <pic:cNvPr id="11" name="图片 11"/>
+                    <pic:cNvPicPr>
+                      <a:picLocks noChangeAspect="1"/>
+                    </pic:cNvPicPr>
+                  </pic:nvPicPr>
+                  <pic:blipFill>
+                    <a:blip r:embed="rId21"/>
+                    <a:stretch>
+                      <a:fillRect/>
+                    </a:stretch>
+                  </pic:blipFill>
+                  <pic:spPr>
+                    <a:xfrm>
+                      <a:off x="0" y="0"/>
+                      <a:ext cx="5234940" cy="3595370"/>
+                    </a:xfrm>
+                    <a:prstGeom prst="rect">
+                      <a:avLst/>
+                    </a:prstGeom>
+                    <a:noFill/>
+                    <a:ln w="9525">
+                      <a:noFill/>
+                      <a:miter/>
+                    </a:ln>
+                  </pic:spPr>
+                </pic:pic>
+              </a:graphicData>
+            </a:graphic>
+          </wp:inline>
+        </w:drawing>
+      </w:r>
+    </w:p>
+    <w:p>
+      <w:pPr/>
+    </w:p>
+    <w:p>
+      <w:pPr/>
+      <w:r>
+        <w:drawing>
+          <wp:inline distT="0" distB="0" distL="114300" distR="114300">
+            <wp:extent cx="5234305" cy="3347720"/>
+            <wp:effectExtent l="0" t="0" r="4445" b="5080"/>
+            <wp:docPr id="13" name="图片 13"/>
+            <wp:cNvGraphicFramePr>
+              <a:graphicFrameLocks xmlns:a="http://schemas.openxmlformats.org/drawingml/2006/main" noChangeAspect="1"/>
+            </wp:cNvGraphicFramePr>
+            <a:graphic xmlns:a="http://schemas.openxmlformats.org/drawingml/2006/main">
+              <a:graphicData uri="http://schemas.openxmlformats.org/drawingml/2006/picture">
+                <pic:pic xmlns:pic="http://schemas.openxmlformats.org/drawingml/2006/picture">
+                  <pic:nvPicPr>
+                    <pic:cNvPr id="13" name="图片 13"/>
+                    <pic:cNvPicPr>
+                      <a:picLocks noChangeAspect="1"/>
+                    </pic:cNvPicPr>
+                  </pic:nvPicPr>
+                  <pic:blipFill>
+                    <a:blip r:embed="rId22"/>
+                    <a:stretch>
+                      <a:fillRect/>
+                    </a:stretch>
+                  </pic:blipFill>
+                  <pic:spPr>
+                    <a:xfrm>
+                      <a:off x="0" y="0"/>
+                      <a:ext cx="5234305" cy="3347720"/>
+                    </a:xfrm>
+                    <a:prstGeom prst="rect">
+                      <a:avLst/>
+                    </a:prstGeom>
+                    <a:noFill/>
+                    <a:ln w="9525">
+                      <a:noFill/>
+                      <a:miter/>
+                    </a:ln>
+                  </pic:spPr>
+                </pic:pic>
+              </a:graphicData>
+            </a:graphic>
+          </wp:inline>
+        </w:drawing>
+      </w:r>
+    </w:p>
+    <w:p>
+      <w:pPr/>
+    </w:p>
+    <w:p>
+      <w:pPr/>
+      <w:r>
+        <w:drawing>
+          <wp:inline distT="0" distB="0" distL="114300" distR="114300">
+            <wp:extent cx="5230495" cy="1030605"/>
+            <wp:effectExtent l="0" t="0" r="8255" b="17145"/>
+            <wp:docPr id="19" name="图片 19"/>
+            <wp:cNvGraphicFramePr>
+              <a:graphicFrameLocks xmlns:a="http://schemas.openxmlformats.org/drawingml/2006/main" noChangeAspect="1"/>
+            </wp:cNvGraphicFramePr>
+            <a:graphic xmlns:a="http://schemas.openxmlformats.org/drawingml/2006/main">
+              <a:graphicData uri="http://schemas.openxmlformats.org/drawingml/2006/picture">
+                <pic:pic xmlns:pic="http://schemas.openxmlformats.org/drawingml/2006/picture">
+                  <pic:nvPicPr>
+                    <pic:cNvPr id="19" name="图片 19"/>
+                    <pic:cNvPicPr>
+                      <a:picLocks noChangeAspect="1"/>
+                    </pic:cNvPicPr>
+                  </pic:nvPicPr>
+                  <pic:blipFill>
+                    <a:blip r:embed="rId23"/>
+                    <a:stretch>
+                      <a:fillRect/>
+                    </a:stretch>
+                  </pic:blipFill>
+                  <pic:spPr>
+                    <a:xfrm>
+                      <a:off x="0" y="0"/>
+                      <a:ext cx="5230495" cy="1030605"/>
+                    </a:xfrm>
+                    <a:prstGeom prst="rect">
+                      <a:avLst/>
+                    </a:prstGeom>
+                    <a:noFill/>
+                    <a:ln w="9525">
+                      <a:noFill/>
+                      <a:miter/>
+                    </a:ln>
+                  </pic:spPr>
+                </pic:pic>
+              </a:graphicData>
+            </a:graphic>
+          </wp:inline>
+        </w:drawing>
+      </w:r>
       <w:bookmarkStart w:id="34" w:name="_GoBack"/>
       <w:bookmarkEnd w:id="34"/>
     </w:p>
@@ -8673,10 +8980,10 @@
       </w:rPr>
     </w:lvl>
   </w:abstractNum>
-  <w:abstractNum w:abstractNumId="1882816166">
-    <w:nsid w:val="70397EA6"/>
+  <w:abstractNum w:abstractNumId="2119643619">
+    <w:nsid w:val="7E5731E3"/>
     <w:multiLevelType w:val="multilevel"/>
-    <w:tmpl w:val="70397EA6"/>
+    <w:tmpl w:val="7E5731E3"/>
     <w:lvl w:ilvl="0" w:tentative="1">
       <w:start w:val="1"/>
       <w:numFmt w:val="bullet"/>
@@ -8786,10 +9093,10 @@
       </w:rPr>
     </w:lvl>
   </w:abstractNum>
-  <w:abstractNum w:abstractNumId="2119643619">
-    <w:nsid w:val="7E5731E3"/>
+  <w:abstractNum w:abstractNumId="1882816166">
+    <w:nsid w:val="70397EA6"/>
     <w:multiLevelType w:val="multilevel"/>
-    <w:tmpl w:val="7E5731E3"/>
+    <w:tmpl w:val="70397EA6"/>
     <w:lvl w:ilvl="0" w:tentative="1">
       <w:start w:val="1"/>
       <w:numFmt w:val="bullet"/>

</xml_diff>